<commit_message>
Noch ein bisschen Doku
</commit_message>
<xml_diff>
--- a/Benutzerhandbuch.docx
+++ b/Benutzerhandbuch.docx
@@ -201,9 +201,6 @@
                 </w:rPr>
                 <w:alias w:val="Datum"/>
                 <w:id w:val="516659546"/>
-                <w:placeholder>
-                  <w:docPart w:val="9EE2E541E4E34226ABC95F6F574EF8D3"/>
-                </w:placeholder>
                 <w:dataBinding w:prefixMappings="xmlns:ns0='http://schemas.microsoft.com/office/2006/coverPageProps'" w:xpath="/ns0:CoverPageProperties[1]/ns0:PublishDate[1]" w:storeItemID="{55AF091B-3C7A-41E3-B477-F2FDAA23CFDA}"/>
                 <w:date w:fullDate="2016-12-07T00:00:00Z">
                   <w:dateFormat w:val="dd.MM.yyyy"/>
@@ -1920,15 +1917,7 @@
     </w:p>
     <w:p>
       <w:r>
-        <w:t xml:space="preserve">Die folgende Abbildung zeigt einen neuen Artikel. Auf der rechten Fensterhälfte sind seine Attribute zu sehen und auf der </w:t>
-      </w:r>
-      <w:proofErr w:type="gramStart"/>
-      <w:r>
-        <w:t>linken</w:t>
-      </w:r>
-      <w:proofErr w:type="gramEnd"/>
-      <w:r>
-        <w:t xml:space="preserve"> das per Rechtsklick ausgelöste Kontextmenü</w:t>
+        <w:t>Die folgende Abbildung zeigt einen neuen Artikel. Auf der rechten Fensterhälfte sind seine Attribute zu sehen und auf der linken das per Rechtsklick ausgelöste Kontextmenü</w:t>
       </w:r>
       <w:r>
         <w:t>.</w:t>
@@ -2273,15 +2262,7 @@
     </w:p>
     <w:p>
       <w:r>
-        <w:t xml:space="preserve">Dem Ladenbesitzer stehen Möglichkeiten zur Verfügung, Kundenkonten zu </w:t>
-      </w:r>
-      <w:proofErr w:type="spellStart"/>
-      <w:r>
-        <w:t>prekonfigurieren</w:t>
-      </w:r>
-      <w:proofErr w:type="spellEnd"/>
-      <w:r>
-        <w:t>.</w:t>
+        <w:t>Dem Ladenbesitzer stehen Möglichkeiten zur Verfügung, Kundenkonten zu prekonfigurieren.</w:t>
       </w:r>
     </w:p>
     <w:p>
@@ -2393,6 +2374,11 @@
       <w:r>
         <w:t>Festlegung des Prozentsatzes, mit dem das Kundenkonto bei einer Retoure belastet wird</w:t>
       </w:r>
+    </w:p>
+    <w:p>
+      <w:r>
+        <w:t>Die aktuellen Standardwerte der Kundenkonten lassen sich nach Klick auf den Punkt im Navigationsbereich auf der rechten Fensterhälfte einsehen.</w:t>
+      </w:r>
       <w:bookmarkStart w:id="5" w:name="_GoBack"/>
       <w:bookmarkEnd w:id="5"/>
     </w:p>
@@ -2412,31 +2398,7 @@
         </w:rPr>
       </w:pPr>
       <w:r>
-        <w:t xml:space="preserve">Im gleichen Fenster wie die Produkte werden dem Ladenbetreiber auch die möglichen Lieferzeiten angezeigt. So gibt </w:t>
-      </w:r>
-      <w:proofErr w:type="spellStart"/>
-      <w:r>
-        <w:t>des</w:t>
-      </w:r>
-      <w:proofErr w:type="spellEnd"/>
-      <w:r>
-        <w:t xml:space="preserve"> den (anfangs </w:t>
-      </w:r>
-      <w:proofErr w:type="spellStart"/>
-      <w:r>
-        <w:t>konstenlosen</w:t>
-      </w:r>
-      <w:proofErr w:type="spellEnd"/>
-      <w:r>
-        <w:t xml:space="preserve">) Standardversand und den kostenbehafteten </w:t>
-      </w:r>
-      <w:proofErr w:type="spellStart"/>
-      <w:r>
-        <w:t>OverNight</w:t>
-      </w:r>
-      <w:proofErr w:type="spellEnd"/>
-      <w:r>
-        <w:t>-Versand. Über das Kontextmenü lassen sich jeweils Kosten und Lieferzeit  ändern.</w:t>
+        <w:t>Im gleichen Fenster wie die Produkte werden dem Ladenbetreiber auch die möglichen Lieferzeiten angezeigt. So gibt des den (anfangs konstenlosen) Standardversand und den kostenbehafteten OverNight-Versand. Über das Kontextmenü lassen sich jeweils Kosten und Lieferzeit  ändern.</w:t>
       </w:r>
     </w:p>
     <w:p>
@@ -4869,7 +4831,7 @@
               <w:bCs/>
               <w:noProof/>
             </w:rPr>
-            <w:t>6</w:t>
+            <w:t>5</w:t>
           </w:r>
           <w:r>
             <w:rPr>
@@ -5040,7 +5002,7 @@
       <w:rPr>
         <w:noProof/>
       </w:rPr>
-      <w:t>8. Dezember 2016</w:t>
+      <w:t>9. Dezember 2016</w:t>
     </w:r>
     <w:r>
       <w:fldChar w:fldCharType="end"/>
@@ -7708,41 +7670,7 @@
 </file>
 
 <file path=word/glossary/document.xml><?xml version="1.0" encoding="utf-8"?>
-<w:glossaryDocument xmlns:wpc="http://schemas.microsoft.com/office/word/2010/wordprocessingCanvas" xmlns:mc="http://schemas.openxmlformats.org/markup-compatibility/2006" xmlns:o="urn:schemas-microsoft-com:office:office" xmlns:r="http://schemas.openxmlformats.org/officeDocument/2006/relationships" xmlns:m="http://schemas.openxmlformats.org/officeDocument/2006/math" xmlns:v="urn:schemas-microsoft-com:vml" xmlns:wp14="http://schemas.microsoft.com/office/word/2010/wordprocessingDrawing" xmlns:wp="http://schemas.openxmlformats.org/drawingml/2006/wordprocessingDrawing" xmlns:w10="urn:schemas-microsoft-com:office:word" xmlns:w="http://schemas.openxmlformats.org/wordprocessingml/2006/main" xmlns:w14="http://schemas.microsoft.com/office/word/2010/wordml" xmlns:wpg="http://schemas.microsoft.com/office/word/2010/wordprocessingGroup" xmlns:wpi="http://schemas.microsoft.com/office/word/2010/wordprocessingInk" xmlns:wne="http://schemas.microsoft.com/office/word/2006/wordml" xmlns:wps="http://schemas.microsoft.com/office/word/2010/wordprocessingShape" mc:Ignorable="w14 wp14">
-  <w:docParts>
-    <w:docPart>
-      <w:docPartPr>
-        <w:name w:val="86E517DE0FDE4630A79F7101259449A8"/>
-        <w:category>
-          <w:name w:val="Allgemein"/>
-          <w:gallery w:val="placeholder"/>
-        </w:category>
-        <w:types>
-          <w:type w:val="bbPlcHdr"/>
-        </w:types>
-        <w:behaviors>
-          <w:behavior w:val="content"/>
-        </w:behaviors>
-        <w:guid w:val="{124712E4-7338-437C-8E45-81EB54BB49D2}"/>
-      </w:docPartPr>
-      <w:docPartBody>
-        <w:p>
-          <w:pPr>
-            <w:pStyle w:val="86E517DE0FDE4630A79F7101259449A8"/>
-          </w:pPr>
-          <w:r>
-            <w:rPr>
-              <w:rFonts w:asciiTheme="majorHAnsi" w:eastAsiaTheme="majorEastAsia" w:hAnsiTheme="majorHAnsi" w:cstheme="majorBidi"/>
-              <w:sz w:val="80"/>
-              <w:szCs w:val="80"/>
-            </w:rPr>
-            <w:t>[Geben Sie den Titel des Dokuments ein]</w:t>
-          </w:r>
-        </w:p>
-      </w:docPartBody>
-    </w:docPart>
-  </w:docParts>
-</w:glossaryDocument>
+<w:glossaryDocument xmlns:wpc="http://schemas.microsoft.com/office/word/2010/wordprocessingCanvas" xmlns:mc="http://schemas.openxmlformats.org/markup-compatibility/2006" xmlns:o="urn:schemas-microsoft-com:office:office" xmlns:r="http://schemas.openxmlformats.org/officeDocument/2006/relationships" xmlns:m="http://schemas.openxmlformats.org/officeDocument/2006/math" xmlns:v="urn:schemas-microsoft-com:vml" xmlns:wp14="http://schemas.microsoft.com/office/word/2010/wordprocessingDrawing" xmlns:wp="http://schemas.openxmlformats.org/drawingml/2006/wordprocessingDrawing" xmlns:w10="urn:schemas-microsoft-com:office:word" xmlns:w="http://schemas.openxmlformats.org/wordprocessingml/2006/main" xmlns:w14="http://schemas.microsoft.com/office/word/2010/wordml" xmlns:wpg="http://schemas.microsoft.com/office/word/2010/wordprocessingGroup" xmlns:wpi="http://schemas.microsoft.com/office/word/2010/wordprocessingInk" xmlns:wne="http://schemas.microsoft.com/office/word/2006/wordml" xmlns:wps="http://schemas.microsoft.com/office/word/2010/wordprocessingShape" mc:Ignorable="w14 wp14"/>
 </file>
 
 <file path=word/glossary/fontTable.xml><?xml version="1.0" encoding="utf-8"?>
@@ -7766,7 +7694,7 @@
     <w:charset w:val="00"/>
     <w:family w:val="modern"/>
     <w:pitch w:val="fixed"/>
-    <w:sig w:usb0="E0002AFF" w:usb1="C0007843" w:usb2="00000009" w:usb3="00000000" w:csb0="000001FF" w:csb1="00000000"/>
+    <w:sig w:usb0="E0002AFF" w:usb1="40007843" w:usb2="00000001" w:usb3="00000000" w:csb0="000001FF" w:csb1="00000000"/>
   </w:font>
   <w:font w:name="Wingdings">
     <w:panose1 w:val="05000000000000000000"/>
@@ -7793,8 +7721,9 @@
     <w:panose1 w:val="020B0604030504040204"/>
     <w:charset w:val="00"/>
     <w:family w:val="swiss"/>
+    <w:notTrueType/>
     <w:pitch w:val="variable"/>
-    <w:sig w:usb0="E1002EFF" w:usb1="C000605B" w:usb2="00000029" w:usb3="00000000" w:csb0="000101FF" w:csb1="00000000"/>
+    <w:sig w:usb0="00000003" w:usb1="00000000" w:usb2="00000000" w:usb3="00000000" w:csb0="00000001" w:csb1="00000000"/>
   </w:font>
   <w:font w:name="Cambria">
     <w:panose1 w:val="02040503050406030204"/>
@@ -8606,7 +8535,7 @@
 </file>
 
 <file path=customXml/itemProps2.xml><?xml version="1.0" encoding="utf-8"?>
-<ds:datastoreItem xmlns:ds="http://schemas.openxmlformats.org/officeDocument/2006/customXml" ds:itemID="{DFB8C1B7-69F5-41F6-A751-90A067BFD4E8}">
+<ds:datastoreItem xmlns:ds="http://schemas.openxmlformats.org/officeDocument/2006/customXml" ds:itemID="{AAABAFDE-2EAE-4FF7-90D0-675A7AA1A95F}">
   <ds:schemaRefs>
     <ds:schemaRef ds:uri="http://schemas.openxmlformats.org/officeDocument/2006/bibliography"/>
   </ds:schemaRefs>

</xml_diff>